<commit_message>
everything is ok with the main Report file but a simulink screenshot and the TransferFunction of lanmark formula and also, the PID coefficients.
</commit_message>
<xml_diff>
--- a/ReportFiles/HardWare(boards).docx
+++ b/ReportFiles/HardWare(boards).docx
@@ -1,6 +1,6 @@
 
 <file path=word/document.xml><?xml version="1.0" encoding="utf-8"?>
-<w:document xmlns:wpc="http://schemas.microsoft.com/office/word/2010/wordprocessingCanvas" xmlns:cx="http://schemas.microsoft.com/office/drawing/2014/chartex" xmlns:cx1="http://schemas.microsoft.com/office/drawing/2015/9/8/chartex" xmlns:cx2="http://schemas.microsoft.com/office/drawing/2015/10/21/chartex" xmlns:cx3="http://schemas.microsoft.com/office/drawing/2016/5/9/chartex" xmlns:cx4="http://schemas.microsoft.com/office/drawing/2016/5/10/chartex" xmlns:cx5="http://schemas.microsoft.com/office/drawing/2016/5/11/chartex" xmlns:cx6="http://schemas.microsoft.com/office/drawing/2016/5/12/chartex" xmlns:cx7="http://schemas.microsoft.com/office/drawing/2016/5/13/chartex" xmlns:cx8="http://schemas.microsoft.com/office/drawing/2016/5/14/chartex" xmlns:mc="http://schemas.openxmlformats.org/markup-compatibility/2006" xmlns:aink="http://schemas.microsoft.com/office/drawing/2016/ink" xmlns:am3d="http://schemas.microsoft.com/office/drawing/2017/model3d" xmlns:o="urn:schemas-microsoft-com:office:office" xmlns:r="http://schemas.openxmlformats.org/officeDocument/2006/relationships" xmlns:m="http://schemas.openxmlformats.org/officeDocument/2006/math" xmlns:v="urn:schemas-microsoft-com:vml" xmlns:wp14="http://schemas.microsoft.com/office/word/2010/wordprocessingDrawing" xmlns:wp="http://schemas.openxmlformats.org/drawingml/2006/wordprocessingDrawing" xmlns:w10="urn:schemas-microsoft-com:office:word" xmlns:w="http://schemas.openxmlformats.org/wordprocessingml/2006/main" xmlns:w14="http://schemas.microsoft.com/office/word/2010/wordml" xmlns:w15="http://schemas.microsoft.com/office/word/2012/wordml" xmlns:w16cex="http://schemas.microsoft.com/office/word/2018/wordml/cex" xmlns:w16cid="http://schemas.microsoft.com/office/word/2016/wordml/cid" xmlns:w16="http://schemas.microsoft.com/office/word/2018/wordml" xmlns:w16sdtdh="http://schemas.microsoft.com/office/word/2020/wordml/sdtdatahash" xmlns:w16se="http://schemas.microsoft.com/office/word/2015/wordml/symex" xmlns:wpg="http://schemas.microsoft.com/office/word/2010/wordprocessingGroup" xmlns:wpi="http://schemas.microsoft.com/office/word/2010/wordprocessingInk" xmlns:wne="http://schemas.microsoft.com/office/word/2006/wordml" xmlns:wps="http://schemas.microsoft.com/office/word/2010/wordprocessingShape" mc:Ignorable="w14 w15 w16se w16cid w16 w16cex w16sdtdh wp14">
+<w:document xmlns:wpc="http://schemas.microsoft.com/office/word/2010/wordprocessingCanvas" xmlns:cx="http://schemas.microsoft.com/office/drawing/2014/chartex" xmlns:mc="http://schemas.openxmlformats.org/markup-compatibility/2006" xmlns:o="urn:schemas-microsoft-com:office:office" xmlns:r="http://schemas.openxmlformats.org/officeDocument/2006/relationships" xmlns:m="http://schemas.openxmlformats.org/officeDocument/2006/math" xmlns:v="urn:schemas-microsoft-com:vml" xmlns:wp14="http://schemas.microsoft.com/office/word/2010/wordprocessingDrawing" xmlns:wp="http://schemas.openxmlformats.org/drawingml/2006/wordprocessingDrawing" xmlns:w10="urn:schemas-microsoft-com:office:word" xmlns:w="http://schemas.openxmlformats.org/wordprocessingml/2006/main" xmlns:w14="http://schemas.microsoft.com/office/word/2010/wordml" xmlns:w15="http://schemas.microsoft.com/office/word/2012/wordml" xmlns:w16se="http://schemas.microsoft.com/office/word/2015/wordml/symex" xmlns:wpg="http://schemas.microsoft.com/office/word/2010/wordprocessingGroup" xmlns:wpi="http://schemas.microsoft.com/office/word/2010/wordprocessingInk" xmlns:wne="http://schemas.microsoft.com/office/word/2006/wordml" xmlns:wps="http://schemas.microsoft.com/office/word/2010/wordprocessingShape" mc:Ignorable="w14 w15 w16se wp14">
   <w:body>
     <w:p>
       <w:pPr>
@@ -443,6 +443,7 @@
           <w:noProof/>
           <w:sz w:val="28"/>
           <w:szCs w:val="28"/>
+          <w:lang w:bidi="ar-SA"/>
         </w:rPr>
         <w:lastRenderedPageBreak/>
         <w:drawing>
@@ -547,6 +548,7 @@
         </w:rPr>
         <w:t xml:space="preserve"> </w:t>
       </w:r>
+      <w:proofErr w:type="spellStart"/>
       <w:r>
         <w:rPr>
           <w:rFonts w:asciiTheme="majorBidi" w:hAnsiTheme="majorBidi" w:cstheme="majorBidi"/>
@@ -555,6 +557,7 @@
         </w:rPr>
         <w:t>Raspbian</w:t>
       </w:r>
+      <w:proofErr w:type="spellEnd"/>
       <w:r>
         <w:rPr>
           <w:rFonts w:ascii="Open Sans" w:hAnsi="Open Sans" w:cs="B Nazanin"/>
@@ -697,6 +700,7 @@
           <w:noProof/>
           <w:sz w:val="28"/>
           <w:szCs w:val="28"/>
+          <w:lang w:bidi="ar-SA"/>
         </w:rPr>
         <w:lastRenderedPageBreak/>
         <w:drawing>
@@ -854,7 +858,7 @@
           <w:sz w:val="28"/>
           <w:szCs w:val="28"/>
           <w:rtl/>
-          <w:lang w:val="fa-IR"/>
+          <w:lang w:bidi="ar-SA"/>
         </w:rPr>
         <w:lastRenderedPageBreak/>
         <w:drawing>
@@ -1155,7 +1159,7 @@
           <w:sz w:val="28"/>
           <w:szCs w:val="28"/>
           <w:rtl/>
-          <w:lang w:val="fa-IR"/>
+          <w:lang w:bidi="ar-SA"/>
         </w:rPr>
         <w:lastRenderedPageBreak/>
         <w:drawing>
@@ -1233,10 +1237,61 @@
       </w:pPr>
       <w:r>
         <w:rPr>
-          <w:rFonts w:cs="B Nazanin" w:hint="cs"/>
-          <w:sz w:val="28"/>
-          <w:szCs w:val="28"/>
-          <w:rtl/>
+          <w:rFonts w:cs="B Nazanin"/>
+          <w:sz w:val="28"/>
+          <w:szCs w:val="28"/>
+        </w:rPr>
+        <w:t>MG</w:t>
+      </w:r>
+      <w:r>
+        <w:rPr>
+          <w:rFonts w:cs="B Nazanin"/>
+          <w:sz w:val="28"/>
+          <w:szCs w:val="28"/>
+        </w:rPr>
+        <w:t>-</w:t>
+      </w:r>
+      <w:proofErr w:type="gramStart"/>
+      <w:r>
+        <w:rPr>
+          <w:rFonts w:cs="B Nazanin"/>
+          <w:sz w:val="28"/>
+          <w:szCs w:val="28"/>
+        </w:rPr>
+        <w:t>995</w:t>
+      </w:r>
+      <w:r>
+        <w:rPr>
+          <w:rFonts w:cs="B Nazanin" w:hint="cs"/>
+          <w:sz w:val="28"/>
+          <w:szCs w:val="28"/>
+          <w:rtl/>
+        </w:rPr>
+        <w:t xml:space="preserve"> :</w:t>
+      </w:r>
+      <w:proofErr w:type="gramEnd"/>
+      <w:r>
+        <w:rPr>
+          <w:rFonts w:cs="B Nazanin" w:hint="cs"/>
+          <w:sz w:val="28"/>
+          <w:szCs w:val="28"/>
+          <w:rtl/>
+        </w:rPr>
+        <w:t xml:space="preserve">  نوع سروویی که در این پروژه از آن استفاده شده است </w:t>
+      </w:r>
+      <w:r>
+        <w:rPr>
+          <w:rFonts w:cs="B Nazanin"/>
+          <w:sz w:val="28"/>
+          <w:szCs w:val="28"/>
+        </w:rPr>
+        <w:t>MG-995</w:t>
+      </w:r>
+      <w:r>
+        <w:rPr>
+          <w:rFonts w:cs="B Nazanin"/>
+          <w:sz w:val="28"/>
+          <w:szCs w:val="28"/>
         </w:rPr>
         <w:t xml:space="preserve"> </w:t>
       </w:r>
@@ -1247,33 +1302,7 @@
           <w:szCs w:val="28"/>
           <w:rtl/>
         </w:rPr>
-        <w:t xml:space="preserve">نوع سروویی که در این پروژه از آن استفاده شده است </w:t>
-      </w:r>
-      <w:r>
-        <w:rPr>
-          <w:rFonts w:cs="B Nazanin"/>
-          <w:sz w:val="28"/>
-          <w:szCs w:val="28"/>
-        </w:rPr>
-        <w:t xml:space="preserve">SG-5010 </w:t>
-      </w:r>
-      <w:r>
-        <w:rPr>
-          <w:rFonts w:cs="B Nazanin" w:hint="cs"/>
-          <w:sz w:val="28"/>
-          <w:szCs w:val="28"/>
-          <w:rtl/>
-        </w:rPr>
-        <w:t xml:space="preserve"> می باشد که </w:t>
-      </w:r>
-      <w:r>
-        <w:rPr>
-          <w:rFonts w:cs="B Nazanin" w:hint="cs"/>
-          <w:sz w:val="28"/>
-          <w:szCs w:val="28"/>
-          <w:rtl/>
-        </w:rPr>
-        <w:t>در جدول 1000 مشخصات این سروو موتور را مشاهده می کنیم.</w:t>
+        <w:t xml:space="preserve"> می باشد که در جدول 1000 مشخصات این سروو موتور را مشاهده می کنیم.</w:t>
       </w:r>
     </w:p>
     <w:tbl>
@@ -1298,7 +1327,7 @@
             <w:pPr>
               <w:jc w:val="center"/>
               <w:rPr>
-                <w:rFonts w:cs="B Nazanin" w:hint="cs"/>
+                <w:rFonts w:cs="B Nazanin"/>
                 <w:sz w:val="28"/>
                 <w:szCs w:val="28"/>
                 <w:rtl/>
@@ -1355,7 +1384,7 @@
             <w:pPr>
               <w:jc w:val="center"/>
               <w:rPr>
-                <w:rFonts w:cs="B Nazanin" w:hint="cs"/>
+                <w:rFonts w:cs="B Nazanin"/>
                 <w:sz w:val="28"/>
                 <w:szCs w:val="28"/>
                 <w:rtl/>
@@ -1406,7 +1435,7 @@
             <w:pPr>
               <w:jc w:val="center"/>
               <w:rPr>
-                <w:rFonts w:cs="B Nazanin" w:hint="cs"/>
+                <w:rFonts w:cs="B Nazanin"/>
                 <w:sz w:val="28"/>
                 <w:szCs w:val="28"/>
                 <w:rtl/>
@@ -1450,7 +1479,7 @@
             <w:pPr>
               <w:jc w:val="center"/>
               <w:rPr>
-                <w:rFonts w:cs="B Nazanin" w:hint="cs"/>
+                <w:rFonts w:cs="B Nazanin"/>
                 <w:sz w:val="28"/>
                 <w:szCs w:val="28"/>
                 <w:rtl/>
@@ -1482,30 +1511,13 @@
             </w:pPr>
             <w:r>
               <w:rPr>
-                <w:rFonts w:cs="B Nazanin" w:hint="cs"/>
-                <w:sz w:val="28"/>
-                <w:szCs w:val="28"/>
-                <w:rtl/>
-              </w:rPr>
-              <w:t xml:space="preserve">6.5 </w:t>
-            </w:r>
-            <w:r>
-              <w:rPr>
-                <w:rFonts w:ascii="Arial" w:hAnsi="Arial" w:cs="Arial" w:hint="cs"/>
-                <w:sz w:val="28"/>
-                <w:szCs w:val="28"/>
-                <w:rtl/>
-              </w:rPr>
-              <w:t>–</w:t>
-            </w:r>
-            <w:r>
-              <w:rPr>
-                <w:rFonts w:cs="B Nazanin" w:hint="cs"/>
-                <w:sz w:val="28"/>
-                <w:szCs w:val="28"/>
-                <w:rtl/>
-              </w:rPr>
-              <w:t xml:space="preserve"> 5.5</w:t>
+                <w:rFonts w:ascii="sanatbazar-font" w:hAnsi="sanatbazar-font"/>
+                <w:color w:val="777777"/>
+                <w:sz w:val="21"/>
+                <w:szCs w:val="21"/>
+                <w:shd w:val="clear" w:color="auto" w:fill="FFFFFF"/>
+              </w:rPr>
+              <w:t>13</w:t>
             </w:r>
           </w:p>
         </w:tc>
@@ -1517,38 +1529,34 @@
             <w:pPr>
               <w:jc w:val="center"/>
               <w:rPr>
-                <w:rFonts w:cs="B Nazanin" w:hint="cs"/>
+                <w:rFonts w:cs="B Nazanin"/>
                 <w:sz w:val="28"/>
                 <w:szCs w:val="28"/>
                 <w:rtl/>
               </w:rPr>
             </w:pPr>
-            <w:r>
-              <w:rPr>
-                <w:rFonts w:cs="B Nazanin" w:hint="cs"/>
-                <w:sz w:val="28"/>
-                <w:szCs w:val="28"/>
-                <w:rtl/>
-              </w:rPr>
-              <w:t xml:space="preserve">0.20 </w:t>
-            </w:r>
-            <w:r>
-              <w:rPr>
-                <w:rFonts w:ascii="Arial" w:hAnsi="Arial" w:cs="Arial" w:hint="cs"/>
-                <w:sz w:val="28"/>
-                <w:szCs w:val="28"/>
-                <w:rtl/>
-              </w:rPr>
-              <w:t>–</w:t>
-            </w:r>
-            <w:r>
-              <w:rPr>
-                <w:rFonts w:cs="B Nazanin" w:hint="cs"/>
-                <w:sz w:val="28"/>
-                <w:szCs w:val="28"/>
-                <w:rtl/>
-              </w:rPr>
-              <w:t xml:space="preserve"> 0.16</w:t>
+            <w:hyperlink r:id="rId8" w:history="1">
+              <w:r>
+                <w:rPr>
+                  <w:rStyle w:val="Hyperlink"/>
+                  <w:rFonts w:ascii="sanatbazar-font" w:hAnsi="sanatbazar-font"/>
+                  <w:color w:val="828282"/>
+                  <w:sz w:val="21"/>
+                  <w:szCs w:val="21"/>
+                  <w:u w:val="none"/>
+                </w:rPr>
+                <w:t>0.20sec</w:t>
+              </w:r>
+            </w:hyperlink>
+            <w:r>
+              <w:rPr>
+                <w:rFonts w:ascii="sanatbazar-font" w:hAnsi="sanatbazar-font"/>
+                <w:color w:val="777777"/>
+                <w:sz w:val="21"/>
+                <w:szCs w:val="21"/>
+                <w:shd w:val="clear" w:color="auto" w:fill="FFFFFF"/>
+              </w:rPr>
+              <w:t>/60°</w:t>
             </w:r>
           </w:p>
         </w:tc>
@@ -1560,7 +1568,7 @@
             <w:pPr>
               <w:jc w:val="center"/>
               <w:rPr>
-                <w:rFonts w:cs="B Nazanin" w:hint="cs"/>
+                <w:rFonts w:cs="B Nazanin"/>
                 <w:sz w:val="28"/>
                 <w:szCs w:val="28"/>
                 <w:rtl/>
@@ -1568,30 +1576,13 @@
             </w:pPr>
             <w:r>
               <w:rPr>
-                <w:rFonts w:cs="B Nazanin" w:hint="cs"/>
-                <w:sz w:val="28"/>
-                <w:szCs w:val="28"/>
-                <w:rtl/>
-              </w:rPr>
-              <w:t xml:space="preserve">6.6 </w:t>
-            </w:r>
-            <w:r>
-              <w:rPr>
-                <w:rFonts w:ascii="Arial" w:hAnsi="Arial" w:cs="Arial" w:hint="cs"/>
-                <w:sz w:val="28"/>
-                <w:szCs w:val="28"/>
-                <w:rtl/>
-              </w:rPr>
-              <w:t>–</w:t>
-            </w:r>
-            <w:r>
-              <w:rPr>
-                <w:rFonts w:cs="B Nazanin" w:hint="cs"/>
-                <w:sz w:val="28"/>
-                <w:szCs w:val="28"/>
-                <w:rtl/>
-              </w:rPr>
-              <w:t xml:space="preserve"> 4.8</w:t>
+                <w:rFonts w:ascii="sanatbazar-font" w:hAnsi="sanatbazar-font"/>
+                <w:color w:val="777777"/>
+                <w:sz w:val="21"/>
+                <w:szCs w:val="21"/>
+                <w:shd w:val="clear" w:color="auto" w:fill="FFFFFF"/>
+              </w:rPr>
+              <w:t> 4.8V-7.2V</w:t>
             </w:r>
           </w:p>
         </w:tc>
@@ -1601,7 +1592,7 @@
       <w:pPr>
         <w:jc w:val="center"/>
         <w:rPr>
-          <w:rFonts w:cs="B Nazanin" w:hint="cs"/>
+          <w:rFonts w:cs="B Nazanin"/>
           <w:sz w:val="24"/>
           <w:szCs w:val="24"/>
         </w:rPr>
@@ -1618,8 +1609,918 @@
       <w:r>
         <w:rPr>
           <w:rFonts w:cs="B Nazanin"/>
+          <w:sz w:val="28"/>
+          <w:szCs w:val="28"/>
+        </w:rPr>
+        <w:t>MG-995</w:t>
+      </w:r>
+    </w:p>
+    <w:p>
+      <w:pPr>
+        <w:rPr>
+          <w:rFonts w:cs="B Nazanin"/>
           <w:sz w:val="24"/>
           <w:szCs w:val="24"/>
+          <w:rtl/>
+        </w:rPr>
+      </w:pPr>
+    </w:p>
+    <w:p>
+      <w:pPr>
+        <w:jc w:val="both"/>
+        <w:rPr>
+          <w:rFonts w:cs="B Nazanin"/>
+          <w:sz w:val="28"/>
+          <w:szCs w:val="28"/>
+          <w:rtl/>
+        </w:rPr>
+      </w:pPr>
+      <w:r>
+        <w:rPr>
+          <w:rFonts w:cs="B Nazanin"/>
+          <w:sz w:val="28"/>
+          <w:szCs w:val="28"/>
+        </w:rPr>
+        <w:t>S</w:t>
+      </w:r>
+      <w:proofErr w:type="gramStart"/>
+      <w:r>
+        <w:rPr>
+          <w:rFonts w:cs="B Nazanin"/>
+          <w:sz w:val="28"/>
+          <w:szCs w:val="28"/>
+        </w:rPr>
+        <w:t>3003</w:t>
+      </w:r>
+      <w:r>
+        <w:rPr>
+          <w:rFonts w:cs="B Nazanin" w:hint="cs"/>
+          <w:sz w:val="28"/>
+          <w:szCs w:val="28"/>
+          <w:rtl/>
+        </w:rPr>
+        <w:t xml:space="preserve"> :</w:t>
+      </w:r>
+      <w:proofErr w:type="gramEnd"/>
+      <w:r>
+        <w:rPr>
+          <w:rFonts w:cs="B Nazanin" w:hint="cs"/>
+          <w:sz w:val="28"/>
+          <w:szCs w:val="28"/>
+          <w:rtl/>
+        </w:rPr>
+        <w:t xml:space="preserve">  نوع سروویی که در این پروژه از آن استفاده شده است </w:t>
+      </w:r>
+      <w:r>
+        <w:rPr>
+          <w:rFonts w:cs="B Nazanin"/>
+          <w:sz w:val="28"/>
+          <w:szCs w:val="28"/>
+        </w:rPr>
+        <w:t>S3003</w:t>
+      </w:r>
+      <w:r>
+        <w:rPr>
+          <w:rFonts w:cs="B Nazanin" w:hint="cs"/>
+          <w:sz w:val="28"/>
+          <w:szCs w:val="28"/>
+          <w:rtl/>
+        </w:rPr>
+        <w:t xml:space="preserve"> </w:t>
+      </w:r>
+      <w:r>
+        <w:rPr>
+          <w:rFonts w:cs="B Nazanin"/>
+          <w:sz w:val="28"/>
+          <w:szCs w:val="28"/>
+        </w:rPr>
+        <w:t xml:space="preserve"> </w:t>
+      </w:r>
+      <w:r>
+        <w:rPr>
+          <w:rFonts w:cs="B Nazanin" w:hint="cs"/>
+          <w:sz w:val="28"/>
+          <w:szCs w:val="28"/>
+          <w:rtl/>
+        </w:rPr>
+        <w:t xml:space="preserve">می باشد که در جدول </w:t>
+      </w:r>
+      <w:r>
+        <w:rPr>
+          <w:rFonts w:cs="B Nazanin" w:hint="cs"/>
+          <w:sz w:val="28"/>
+          <w:szCs w:val="28"/>
+          <w:rtl/>
+        </w:rPr>
+        <w:t>1001</w:t>
+      </w:r>
+      <w:r>
+        <w:rPr>
+          <w:rFonts w:cs="B Nazanin" w:hint="cs"/>
+          <w:sz w:val="28"/>
+          <w:szCs w:val="28"/>
+          <w:rtl/>
+        </w:rPr>
+        <w:t xml:space="preserve"> مشخصات این سروو موتور را مشاهده می کنیم.</w:t>
+      </w:r>
+    </w:p>
+    <w:tbl>
+      <w:tblPr>
+        <w:tblStyle w:val="TableGrid"/>
+        <w:bidiVisual/>
+        <w:tblW w:w="0" w:type="auto"/>
+        <w:tblLook w:val="04A0" w:firstRow="1" w:lastRow="0" w:firstColumn="1" w:lastColumn="0" w:noHBand="0" w:noVBand="1"/>
+      </w:tblPr>
+      <w:tblGrid>
+        <w:gridCol w:w="2153"/>
+        <w:gridCol w:w="2250"/>
+        <w:gridCol w:w="2609"/>
+        <w:gridCol w:w="2338"/>
+      </w:tblGrid>
+      <w:tr>
+        <w:tc>
+          <w:tcPr>
+            <w:tcW w:w="2153" w:type="dxa"/>
+          </w:tcPr>
+          <w:p>
+            <w:pPr>
+              <w:jc w:val="center"/>
+              <w:rPr>
+                <w:rFonts w:cs="B Nazanin"/>
+                <w:sz w:val="28"/>
+                <w:szCs w:val="28"/>
+                <w:rtl/>
+              </w:rPr>
+            </w:pPr>
+            <w:r>
+              <w:rPr>
+                <w:rFonts w:cs="B Nazanin" w:hint="cs"/>
+                <w:sz w:val="28"/>
+                <w:szCs w:val="28"/>
+                <w:rtl/>
+              </w:rPr>
+              <w:t>زاویه چرخش</w:t>
+            </w:r>
+          </w:p>
+        </w:tc>
+        <w:tc>
+          <w:tcPr>
+            <w:tcW w:w="2250" w:type="dxa"/>
+          </w:tcPr>
+          <w:p>
+            <w:pPr>
+              <w:jc w:val="center"/>
+              <w:rPr>
+                <w:rFonts w:cs="B Nazanin"/>
+                <w:sz w:val="28"/>
+                <w:szCs w:val="28"/>
+              </w:rPr>
+            </w:pPr>
+            <w:r>
+              <w:rPr>
+                <w:rFonts w:cs="B Nazanin" w:hint="cs"/>
+                <w:sz w:val="28"/>
+                <w:szCs w:val="28"/>
+                <w:rtl/>
+              </w:rPr>
+              <w:t xml:space="preserve">گشتاور </w:t>
+            </w:r>
+            <w:r>
+              <w:rPr>
+                <w:rFonts w:cs="B Nazanin"/>
+                <w:sz w:val="28"/>
+                <w:szCs w:val="28"/>
+              </w:rPr>
+              <w:t>(kg-cm)stall</w:t>
+            </w:r>
+          </w:p>
+        </w:tc>
+        <w:tc>
+          <w:tcPr>
+            <w:tcW w:w="2609" w:type="dxa"/>
+          </w:tcPr>
+          <w:p>
+            <w:pPr>
+              <w:jc w:val="center"/>
+              <w:rPr>
+                <w:rFonts w:cs="B Nazanin"/>
+                <w:sz w:val="28"/>
+                <w:szCs w:val="28"/>
+                <w:rtl/>
+              </w:rPr>
+            </w:pPr>
+            <w:r>
+              <w:rPr>
+                <w:rFonts w:cs="B Nazanin" w:hint="cs"/>
+                <w:sz w:val="28"/>
+                <w:szCs w:val="28"/>
+                <w:rtl/>
+              </w:rPr>
+              <w:t>سرعت چرخش(</w:t>
+            </w:r>
+            <w:r>
+              <w:rPr>
+                <w:rFonts w:cs="B Nazanin"/>
+                <w:sz w:val="28"/>
+                <w:szCs w:val="28"/>
+              </w:rPr>
+              <w:t>sec/60</w:t>
+            </w:r>
+            <w:r>
+              <w:rPr>
+                <w:rFonts w:cs="B Nazanin"/>
+                <w:sz w:val="28"/>
+                <w:szCs w:val="28"/>
+                <w:vertAlign w:val="superscript"/>
+              </w:rPr>
+              <w:t>'</w:t>
+            </w:r>
+            <w:r>
+              <w:rPr>
+                <w:rFonts w:cs="B Nazanin" w:hint="cs"/>
+                <w:sz w:val="28"/>
+                <w:szCs w:val="28"/>
+                <w:rtl/>
+              </w:rPr>
+              <w:t>)</w:t>
+            </w:r>
+          </w:p>
+        </w:tc>
+        <w:tc>
+          <w:tcPr>
+            <w:tcW w:w="2338" w:type="dxa"/>
+          </w:tcPr>
+          <w:p>
+            <w:pPr>
+              <w:jc w:val="center"/>
+              <w:rPr>
+                <w:rFonts w:cs="B Nazanin"/>
+                <w:sz w:val="28"/>
+                <w:szCs w:val="28"/>
+                <w:rtl/>
+              </w:rPr>
+            </w:pPr>
+            <w:r>
+              <w:rPr>
+                <w:rFonts w:cs="B Nazanin" w:hint="cs"/>
+                <w:sz w:val="28"/>
+                <w:szCs w:val="28"/>
+                <w:rtl/>
+              </w:rPr>
+              <w:t>ولتاژ کاری(</w:t>
+            </w:r>
+            <w:r>
+              <w:rPr>
+                <w:rFonts w:cs="B Nazanin"/>
+                <w:sz w:val="28"/>
+                <w:szCs w:val="28"/>
+              </w:rPr>
+              <w:t>v</w:t>
+            </w:r>
+            <w:r>
+              <w:rPr>
+                <w:rFonts w:cs="B Nazanin" w:hint="cs"/>
+                <w:sz w:val="28"/>
+                <w:szCs w:val="28"/>
+                <w:rtl/>
+              </w:rPr>
+              <w:t>)</w:t>
+            </w:r>
+          </w:p>
+        </w:tc>
+      </w:tr>
+      <w:tr>
+        <w:tc>
+          <w:tcPr>
+            <w:tcW w:w="2153" w:type="dxa"/>
+          </w:tcPr>
+          <w:p>
+            <w:pPr>
+              <w:jc w:val="center"/>
+              <w:rPr>
+                <w:rFonts w:cs="B Nazanin"/>
+                <w:sz w:val="28"/>
+                <w:szCs w:val="28"/>
+                <w:rtl/>
+              </w:rPr>
+            </w:pPr>
+            <w:r>
+              <w:rPr>
+                <w:rFonts w:cs="B Nazanin" w:hint="cs"/>
+                <w:sz w:val="28"/>
+                <w:szCs w:val="28"/>
+                <w:rtl/>
+              </w:rPr>
+              <w:t>180</w:t>
+            </w:r>
+          </w:p>
+        </w:tc>
+        <w:tc>
+          <w:tcPr>
+            <w:tcW w:w="2250" w:type="dxa"/>
+          </w:tcPr>
+          <w:p>
+            <w:pPr>
+              <w:jc w:val="center"/>
+              <w:rPr>
+                <w:rFonts w:cs="B Nazanin"/>
+                <w:sz w:val="28"/>
+                <w:szCs w:val="28"/>
+              </w:rPr>
+            </w:pPr>
+            <w:r>
+              <w:rPr>
+                <w:rFonts w:ascii="sanatbazar-font" w:hAnsi="sanatbazar-font"/>
+                <w:color w:val="777777"/>
+                <w:sz w:val="21"/>
+                <w:szCs w:val="21"/>
+                <w:shd w:val="clear" w:color="auto" w:fill="FFFFFF"/>
+              </w:rPr>
+              <w:t>3.2</w:t>
+            </w:r>
+          </w:p>
+        </w:tc>
+        <w:tc>
+          <w:tcPr>
+            <w:tcW w:w="2609" w:type="dxa"/>
+          </w:tcPr>
+          <w:p>
+            <w:pPr>
+              <w:jc w:val="center"/>
+              <w:rPr>
+                <w:rFonts w:cs="B Nazanin"/>
+                <w:sz w:val="28"/>
+                <w:szCs w:val="28"/>
+                <w:rtl/>
+              </w:rPr>
+            </w:pPr>
+            <w:r>
+              <w:rPr>
+                <w:rFonts w:ascii="sanatbazar-font" w:hAnsi="sanatbazar-font"/>
+                <w:color w:val="777777"/>
+                <w:sz w:val="21"/>
+                <w:szCs w:val="21"/>
+                <w:shd w:val="clear" w:color="auto" w:fill="FFFFFF"/>
+              </w:rPr>
+              <w:t>0.23</w:t>
+            </w:r>
+          </w:p>
+        </w:tc>
+        <w:tc>
+          <w:tcPr>
+            <w:tcW w:w="2338" w:type="dxa"/>
+          </w:tcPr>
+          <w:p>
+            <w:pPr>
+              <w:jc w:val="center"/>
+              <w:rPr>
+                <w:rFonts w:cs="B Nazanin"/>
+                <w:sz w:val="28"/>
+                <w:szCs w:val="28"/>
+                <w:rtl/>
+              </w:rPr>
+            </w:pPr>
+            <w:r>
+              <w:rPr>
+                <w:rFonts w:ascii="sanatbazar-font" w:hAnsi="sanatbazar-font"/>
+                <w:color w:val="777777"/>
+                <w:sz w:val="21"/>
+                <w:szCs w:val="21"/>
+                <w:shd w:val="clear" w:color="auto" w:fill="FFFFFF"/>
+              </w:rPr>
+              <w:t> 4.8V-7.2V</w:t>
+            </w:r>
+          </w:p>
+        </w:tc>
+      </w:tr>
+    </w:tbl>
+    <w:p>
+      <w:pPr>
+        <w:jc w:val="center"/>
+        <w:rPr>
+          <w:rFonts w:cs="B Nazanin"/>
+          <w:sz w:val="24"/>
+          <w:szCs w:val="24"/>
+        </w:rPr>
+      </w:pPr>
+      <w:r>
+        <w:rPr>
+          <w:rFonts w:cs="B Nazanin" w:hint="cs"/>
+          <w:sz w:val="24"/>
+          <w:szCs w:val="24"/>
+          <w:rtl/>
+        </w:rPr>
+        <w:t>جدول(</w:t>
+      </w:r>
+      <w:r>
+        <w:rPr>
+          <w:rFonts w:cs="B Nazanin" w:hint="cs"/>
+          <w:sz w:val="24"/>
+          <w:szCs w:val="24"/>
+          <w:rtl/>
+        </w:rPr>
+        <w:t>1001</w:t>
+      </w:r>
+      <w:r>
+        <w:rPr>
+          <w:rFonts w:cs="B Nazanin" w:hint="cs"/>
+          <w:sz w:val="24"/>
+          <w:szCs w:val="24"/>
+          <w:rtl/>
+        </w:rPr>
+        <w:t xml:space="preserve">): مشخصات سرووموتور </w:t>
+      </w:r>
+      <w:r>
+        <w:rPr>
+          <w:rFonts w:cs="B Nazanin"/>
+          <w:sz w:val="28"/>
+          <w:szCs w:val="28"/>
+        </w:rPr>
+        <w:t>S3003</w:t>
+      </w:r>
+    </w:p>
+    <w:p>
+      <w:pPr>
+        <w:rPr>
+          <w:rFonts w:cs="B Nazanin"/>
+          <w:sz w:val="24"/>
+          <w:szCs w:val="24"/>
+          <w:rtl/>
+        </w:rPr>
+      </w:pPr>
+    </w:p>
+    <w:p>
+      <w:pPr>
+        <w:rPr>
+          <w:rFonts w:cs="B Nazanin"/>
+          <w:sz w:val="24"/>
+          <w:szCs w:val="24"/>
+          <w:rtl/>
+        </w:rPr>
+      </w:pPr>
+    </w:p>
+    <w:p>
+      <w:pPr>
+        <w:jc w:val="both"/>
+        <w:rPr>
+          <w:rFonts w:cs="B Nazanin"/>
+          <w:sz w:val="28"/>
+          <w:szCs w:val="28"/>
+          <w:rtl/>
+        </w:rPr>
+      </w:pPr>
+      <w:r>
+        <w:rPr>
+          <w:rFonts w:cs="B Nazanin"/>
+          <w:sz w:val="28"/>
+          <w:szCs w:val="28"/>
+        </w:rPr>
+        <w:t>SG-</w:t>
+      </w:r>
+      <w:proofErr w:type="gramStart"/>
+      <w:r>
+        <w:rPr>
+          <w:rFonts w:cs="B Nazanin"/>
+          <w:sz w:val="28"/>
+          <w:szCs w:val="28"/>
+        </w:rPr>
+        <w:t>5010</w:t>
+      </w:r>
+      <w:r>
+        <w:rPr>
+          <w:rFonts w:cs="B Nazanin" w:hint="cs"/>
+          <w:sz w:val="28"/>
+          <w:szCs w:val="28"/>
+          <w:rtl/>
+        </w:rPr>
+        <w:t xml:space="preserve"> :</w:t>
+      </w:r>
+      <w:proofErr w:type="gramEnd"/>
+      <w:r>
+        <w:rPr>
+          <w:rFonts w:cs="B Nazanin" w:hint="cs"/>
+          <w:sz w:val="28"/>
+          <w:szCs w:val="28"/>
+          <w:rtl/>
+        </w:rPr>
+        <w:t xml:space="preserve"> </w:t>
+      </w:r>
+      <w:r>
+        <w:rPr>
+          <w:rFonts w:cs="B Nazanin" w:hint="cs"/>
+          <w:sz w:val="28"/>
+          <w:szCs w:val="28"/>
+          <w:rtl/>
+        </w:rPr>
+        <w:t xml:space="preserve"> </w:t>
+      </w:r>
+      <w:r>
+        <w:rPr>
+          <w:rFonts w:cs="B Nazanin" w:hint="cs"/>
+          <w:sz w:val="28"/>
+          <w:szCs w:val="28"/>
+          <w:rtl/>
+        </w:rPr>
+        <w:t xml:space="preserve">نوع سروویی که در این پروژه از آن استفاده شده است </w:t>
+      </w:r>
+      <w:r>
+        <w:rPr>
+          <w:rFonts w:cs="B Nazanin"/>
+          <w:sz w:val="28"/>
+          <w:szCs w:val="28"/>
+        </w:rPr>
+        <w:t xml:space="preserve">SG-5010 </w:t>
+      </w:r>
+      <w:r>
+        <w:rPr>
+          <w:rFonts w:cs="B Nazanin" w:hint="cs"/>
+          <w:sz w:val="28"/>
+          <w:szCs w:val="28"/>
+          <w:rtl/>
+        </w:rPr>
+        <w:t xml:space="preserve"> می باشد که </w:t>
+      </w:r>
+      <w:r>
+        <w:rPr>
+          <w:rFonts w:cs="B Nazanin" w:hint="cs"/>
+          <w:sz w:val="28"/>
+          <w:szCs w:val="28"/>
+          <w:rtl/>
+        </w:rPr>
+        <w:t xml:space="preserve">در جدول </w:t>
+      </w:r>
+      <w:r>
+        <w:rPr>
+          <w:rFonts w:cs="B Nazanin" w:hint="cs"/>
+          <w:sz w:val="28"/>
+          <w:szCs w:val="28"/>
+          <w:rtl/>
+        </w:rPr>
+        <w:t>1001</w:t>
+      </w:r>
+      <w:r>
+        <w:rPr>
+          <w:rFonts w:cs="B Nazanin" w:hint="cs"/>
+          <w:sz w:val="28"/>
+          <w:szCs w:val="28"/>
+          <w:rtl/>
+        </w:rPr>
+        <w:t xml:space="preserve"> مشخصات این سروو موتور را مشاهده می کنیم.</w:t>
+      </w:r>
+    </w:p>
+    <w:tbl>
+      <w:tblPr>
+        <w:tblStyle w:val="TableGrid"/>
+        <w:bidiVisual/>
+        <w:tblW w:w="0" w:type="auto"/>
+        <w:tblLook w:val="04A0" w:firstRow="1" w:lastRow="0" w:firstColumn="1" w:lastColumn="0" w:noHBand="0" w:noVBand="1"/>
+      </w:tblPr>
+      <w:tblGrid>
+        <w:gridCol w:w="2153"/>
+        <w:gridCol w:w="2250"/>
+        <w:gridCol w:w="2609"/>
+        <w:gridCol w:w="2338"/>
+      </w:tblGrid>
+      <w:tr>
+        <w:tc>
+          <w:tcPr>
+            <w:tcW w:w="2153" w:type="dxa"/>
+          </w:tcPr>
+          <w:p>
+            <w:pPr>
+              <w:jc w:val="center"/>
+              <w:rPr>
+                <w:rFonts w:cs="B Nazanin"/>
+                <w:sz w:val="28"/>
+                <w:szCs w:val="28"/>
+                <w:rtl/>
+              </w:rPr>
+            </w:pPr>
+            <w:r>
+              <w:rPr>
+                <w:rFonts w:cs="B Nazanin" w:hint="cs"/>
+                <w:sz w:val="28"/>
+                <w:szCs w:val="28"/>
+                <w:rtl/>
+              </w:rPr>
+              <w:t>زاویه چرخش</w:t>
+            </w:r>
+          </w:p>
+        </w:tc>
+        <w:tc>
+          <w:tcPr>
+            <w:tcW w:w="2250" w:type="dxa"/>
+          </w:tcPr>
+          <w:p>
+            <w:pPr>
+              <w:jc w:val="center"/>
+              <w:rPr>
+                <w:rFonts w:cs="B Nazanin"/>
+                <w:sz w:val="28"/>
+                <w:szCs w:val="28"/>
+              </w:rPr>
+            </w:pPr>
+            <w:r>
+              <w:rPr>
+                <w:rFonts w:cs="B Nazanin" w:hint="cs"/>
+                <w:sz w:val="28"/>
+                <w:szCs w:val="28"/>
+                <w:rtl/>
+              </w:rPr>
+              <w:t xml:space="preserve">گشتاور </w:t>
+            </w:r>
+            <w:r>
+              <w:rPr>
+                <w:rFonts w:cs="B Nazanin"/>
+                <w:sz w:val="28"/>
+                <w:szCs w:val="28"/>
+              </w:rPr>
+              <w:t>(kg-cm)stall</w:t>
+            </w:r>
+          </w:p>
+        </w:tc>
+        <w:tc>
+          <w:tcPr>
+            <w:tcW w:w="2609" w:type="dxa"/>
+          </w:tcPr>
+          <w:p>
+            <w:pPr>
+              <w:jc w:val="center"/>
+              <w:rPr>
+                <w:rFonts w:cs="B Nazanin"/>
+                <w:sz w:val="28"/>
+                <w:szCs w:val="28"/>
+                <w:rtl/>
+              </w:rPr>
+            </w:pPr>
+            <w:r>
+              <w:rPr>
+                <w:rFonts w:cs="B Nazanin" w:hint="cs"/>
+                <w:sz w:val="28"/>
+                <w:szCs w:val="28"/>
+                <w:rtl/>
+              </w:rPr>
+              <w:t>سرعت چرخش(</w:t>
+            </w:r>
+            <w:r>
+              <w:rPr>
+                <w:rFonts w:cs="B Nazanin"/>
+                <w:sz w:val="28"/>
+                <w:szCs w:val="28"/>
+              </w:rPr>
+              <w:t>sec/60</w:t>
+            </w:r>
+            <w:r>
+              <w:rPr>
+                <w:rFonts w:cs="B Nazanin"/>
+                <w:sz w:val="28"/>
+                <w:szCs w:val="28"/>
+                <w:vertAlign w:val="superscript"/>
+              </w:rPr>
+              <w:t>'</w:t>
+            </w:r>
+            <w:r>
+              <w:rPr>
+                <w:rFonts w:cs="B Nazanin" w:hint="cs"/>
+                <w:sz w:val="28"/>
+                <w:szCs w:val="28"/>
+                <w:rtl/>
+              </w:rPr>
+              <w:t>)</w:t>
+            </w:r>
+          </w:p>
+        </w:tc>
+        <w:tc>
+          <w:tcPr>
+            <w:tcW w:w="2338" w:type="dxa"/>
+          </w:tcPr>
+          <w:p>
+            <w:pPr>
+              <w:jc w:val="center"/>
+              <w:rPr>
+                <w:rFonts w:cs="B Nazanin"/>
+                <w:sz w:val="28"/>
+                <w:szCs w:val="28"/>
+                <w:rtl/>
+              </w:rPr>
+            </w:pPr>
+            <w:r>
+              <w:rPr>
+                <w:rFonts w:cs="B Nazanin" w:hint="cs"/>
+                <w:sz w:val="28"/>
+                <w:szCs w:val="28"/>
+                <w:rtl/>
+              </w:rPr>
+              <w:t>ولتاژ کاری(</w:t>
+            </w:r>
+            <w:r>
+              <w:rPr>
+                <w:rFonts w:cs="B Nazanin"/>
+                <w:sz w:val="28"/>
+                <w:szCs w:val="28"/>
+              </w:rPr>
+              <w:t>v</w:t>
+            </w:r>
+            <w:r>
+              <w:rPr>
+                <w:rFonts w:cs="B Nazanin" w:hint="cs"/>
+                <w:sz w:val="28"/>
+                <w:szCs w:val="28"/>
+                <w:rtl/>
+              </w:rPr>
+              <w:t>)</w:t>
+            </w:r>
+          </w:p>
+        </w:tc>
+      </w:tr>
+      <w:tr>
+        <w:tc>
+          <w:tcPr>
+            <w:tcW w:w="2153" w:type="dxa"/>
+          </w:tcPr>
+          <w:p>
+            <w:pPr>
+              <w:jc w:val="center"/>
+              <w:rPr>
+                <w:rFonts w:cs="B Nazanin"/>
+                <w:sz w:val="28"/>
+                <w:szCs w:val="28"/>
+                <w:rtl/>
+              </w:rPr>
+            </w:pPr>
+            <w:r>
+              <w:rPr>
+                <w:rFonts w:cs="B Nazanin" w:hint="cs"/>
+                <w:sz w:val="28"/>
+                <w:szCs w:val="28"/>
+                <w:rtl/>
+              </w:rPr>
+              <w:t>180</w:t>
+            </w:r>
+          </w:p>
+        </w:tc>
+        <w:tc>
+          <w:tcPr>
+            <w:tcW w:w="2250" w:type="dxa"/>
+          </w:tcPr>
+          <w:p>
+            <w:pPr>
+              <w:jc w:val="center"/>
+              <w:rPr>
+                <w:rFonts w:cs="B Nazanin"/>
+                <w:sz w:val="28"/>
+                <w:szCs w:val="28"/>
+              </w:rPr>
+            </w:pPr>
+            <w:r>
+              <w:rPr>
+                <w:rFonts w:cs="B Nazanin" w:hint="cs"/>
+                <w:sz w:val="28"/>
+                <w:szCs w:val="28"/>
+                <w:rtl/>
+              </w:rPr>
+              <w:t xml:space="preserve">6.5 </w:t>
+            </w:r>
+            <w:r>
+              <w:rPr>
+                <w:rFonts w:ascii="Arial" w:hAnsi="Arial" w:cs="Arial" w:hint="cs"/>
+                <w:sz w:val="28"/>
+                <w:szCs w:val="28"/>
+                <w:rtl/>
+              </w:rPr>
+              <w:t>–</w:t>
+            </w:r>
+            <w:r>
+              <w:rPr>
+                <w:rFonts w:cs="B Nazanin" w:hint="cs"/>
+                <w:sz w:val="28"/>
+                <w:szCs w:val="28"/>
+                <w:rtl/>
+              </w:rPr>
+              <w:t xml:space="preserve"> 5.5</w:t>
+            </w:r>
+          </w:p>
+        </w:tc>
+        <w:tc>
+          <w:tcPr>
+            <w:tcW w:w="2609" w:type="dxa"/>
+          </w:tcPr>
+          <w:p>
+            <w:pPr>
+              <w:jc w:val="center"/>
+              <w:rPr>
+                <w:rFonts w:cs="B Nazanin"/>
+                <w:sz w:val="28"/>
+                <w:szCs w:val="28"/>
+                <w:rtl/>
+              </w:rPr>
+            </w:pPr>
+            <w:r>
+              <w:rPr>
+                <w:rFonts w:cs="B Nazanin" w:hint="cs"/>
+                <w:sz w:val="28"/>
+                <w:szCs w:val="28"/>
+                <w:rtl/>
+              </w:rPr>
+              <w:t xml:space="preserve">0.20 </w:t>
+            </w:r>
+            <w:r>
+              <w:rPr>
+                <w:rFonts w:ascii="Arial" w:hAnsi="Arial" w:cs="Arial" w:hint="cs"/>
+                <w:sz w:val="28"/>
+                <w:szCs w:val="28"/>
+                <w:rtl/>
+              </w:rPr>
+              <w:t>–</w:t>
+            </w:r>
+            <w:r>
+              <w:rPr>
+                <w:rFonts w:cs="B Nazanin" w:hint="cs"/>
+                <w:sz w:val="28"/>
+                <w:szCs w:val="28"/>
+                <w:rtl/>
+              </w:rPr>
+              <w:t xml:space="preserve"> 0.16</w:t>
+            </w:r>
+          </w:p>
+        </w:tc>
+        <w:tc>
+          <w:tcPr>
+            <w:tcW w:w="2338" w:type="dxa"/>
+          </w:tcPr>
+          <w:p>
+            <w:pPr>
+              <w:jc w:val="center"/>
+              <w:rPr>
+                <w:rFonts w:cs="B Nazanin"/>
+                <w:sz w:val="28"/>
+                <w:szCs w:val="28"/>
+                <w:rtl/>
+              </w:rPr>
+            </w:pPr>
+            <w:r>
+              <w:rPr>
+                <w:rFonts w:cs="B Nazanin" w:hint="cs"/>
+                <w:sz w:val="28"/>
+                <w:szCs w:val="28"/>
+                <w:rtl/>
+              </w:rPr>
+              <w:t xml:space="preserve">6.6 </w:t>
+            </w:r>
+            <w:r>
+              <w:rPr>
+                <w:rFonts w:ascii="Arial" w:hAnsi="Arial" w:cs="Arial" w:hint="cs"/>
+                <w:sz w:val="28"/>
+                <w:szCs w:val="28"/>
+                <w:rtl/>
+              </w:rPr>
+              <w:t>–</w:t>
+            </w:r>
+            <w:r>
+              <w:rPr>
+                <w:rFonts w:cs="B Nazanin" w:hint="cs"/>
+                <w:sz w:val="28"/>
+                <w:szCs w:val="28"/>
+                <w:rtl/>
+              </w:rPr>
+              <w:t xml:space="preserve"> 4.8</w:t>
+            </w:r>
+          </w:p>
+        </w:tc>
+      </w:tr>
+    </w:tbl>
+    <w:p>
+      <w:pPr>
+        <w:jc w:val="center"/>
+        <w:rPr>
+          <w:rFonts w:cs="B Nazanin"/>
+          <w:sz w:val="24"/>
+          <w:szCs w:val="24"/>
+        </w:rPr>
+      </w:pPr>
+      <w:r>
+        <w:rPr>
+          <w:rFonts w:cs="B Nazanin" w:hint="cs"/>
+          <w:sz w:val="24"/>
+          <w:szCs w:val="24"/>
+          <w:rtl/>
+        </w:rPr>
+        <w:t>جدول(1001</w:t>
+      </w:r>
+      <w:r>
+        <w:rPr>
+          <w:rFonts w:cs="B Nazanin" w:hint="cs"/>
+          <w:sz w:val="24"/>
+          <w:szCs w:val="24"/>
+          <w:rtl/>
+        </w:rPr>
+        <w:t xml:space="preserve">): مشخصات سرووموتور </w:t>
+      </w:r>
+      <w:r>
+        <w:rPr>
+          <w:rFonts w:cs="B Nazanin"/>
+          <w:sz w:val="24"/>
+          <w:szCs w:val="24"/>
         </w:rPr>
         <w:t>sg-5010</w:t>
       </w:r>
@@ -1642,6 +2543,7 @@
           <w:szCs w:val="28"/>
           <w:rtl/>
         </w:rPr>
+        <w:lastRenderedPageBreak/>
         <w:t>سرووموتور مورد نظر دارای سه سیم می باشد که دو سیم از این سه سیم برای تغذیه و زمین مدار سرووموتور بوده و سیم سوم برای ارسال دستورات</w:t>
       </w:r>
       <w:r>
@@ -1681,7 +2583,7 @@
           <w:sz w:val="28"/>
           <w:szCs w:val="28"/>
           <w:rtl/>
-          <w:lang w:val="fa-IR"/>
+          <w:lang w:bidi="ar-SA"/>
         </w:rPr>
         <w:drawing>
           <wp:inline distT="0" distB="0" distL="0" distR="0" wp14:anchorId="4DE83C04" wp14:editId="78BF2D3E">
@@ -1699,7 +2601,7 @@
                     <pic:cNvPicPr/>
                   </pic:nvPicPr>
                   <pic:blipFill>
-                    <a:blip r:embed="rId8">
+                    <a:blip r:embed="rId9">
                       <a:extLst>
                         <a:ext uri="{28A0092B-C50C-407E-A947-70E740481C1C}">
                           <a14:useLocalDpi xmlns:a14="http://schemas.microsoft.com/office/drawing/2010/main" val="0"/>
@@ -1772,7 +2674,6 @@
           <w:szCs w:val="28"/>
           <w:rtl/>
         </w:rPr>
-        <w:lastRenderedPageBreak/>
         <w:t>3- سنسور</w:t>
       </w:r>
       <w:r>
@@ -1782,7 +2683,18 @@
           <w:szCs w:val="28"/>
           <w:rtl/>
         </w:rPr>
-        <w:t>: می دانیم که در هر حلقه کنترلی نیاز به وجود حداقل یک سنسور هست تا به کمک آن مقدار پارامتر مورد‌نظر سنجیده شود و به همراه نقطه مرجع</w:t>
+        <w:t>: می دانیم که در هر حلقه کنترلی نیاز به وجود حداقل یک سن</w:t>
+      </w:r>
+      <w:bookmarkStart w:id="0" w:name="_GoBack"/>
+      <w:bookmarkEnd w:id="0"/>
+      <w:r>
+        <w:rPr>
+          <w:rFonts w:cs="B Nazanin" w:hint="cs"/>
+          <w:sz w:val="28"/>
+          <w:szCs w:val="28"/>
+          <w:rtl/>
+        </w:rPr>
+        <w:t>سور هست تا به کمک آن مقدار پارامتر مورد‌نظر سنجیده شود و به همراه نقطه مرجع</w:t>
       </w:r>
       <w:r>
         <w:rPr>
@@ -1924,7 +2836,7 @@
             <w:pPr>
               <w:jc w:val="center"/>
               <w:rPr>
-                <w:rFonts w:cs="B Nazanin" w:hint="cs"/>
+                <w:rFonts w:cs="B Nazanin"/>
                 <w:sz w:val="28"/>
                 <w:szCs w:val="28"/>
                 <w:rtl/>
@@ -1949,7 +2861,7 @@
             <w:pPr>
               <w:jc w:val="center"/>
               <w:rPr>
-                <w:rFonts w:cs="B Nazanin" w:hint="cs"/>
+                <w:rFonts w:cs="B Nazanin"/>
                 <w:sz w:val="28"/>
                 <w:szCs w:val="28"/>
                 <w:rtl/>
@@ -1974,7 +2886,7 @@
             <w:pPr>
               <w:jc w:val="center"/>
               <w:rPr>
-                <w:rFonts w:cs="B Nazanin" w:hint="cs"/>
+                <w:rFonts w:cs="B Nazanin"/>
                 <w:sz w:val="28"/>
                 <w:szCs w:val="28"/>
                 <w:rtl/>
@@ -1999,7 +2911,7 @@
             <w:pPr>
               <w:jc w:val="center"/>
               <w:rPr>
-                <w:rFonts w:cs="B Nazanin" w:hint="cs"/>
+                <w:rFonts w:cs="B Nazanin"/>
                 <w:sz w:val="28"/>
                 <w:szCs w:val="28"/>
                 <w:rtl/>
@@ -2024,7 +2936,7 @@
             <w:pPr>
               <w:jc w:val="center"/>
               <w:rPr>
-                <w:rFonts w:cs="B Nazanin" w:hint="cs"/>
+                <w:rFonts w:cs="B Nazanin"/>
                 <w:sz w:val="28"/>
                 <w:szCs w:val="28"/>
                 <w:rtl/>
@@ -2164,7 +3076,7 @@
       <w:pPr>
         <w:jc w:val="center"/>
         <w:rPr>
-          <w:rFonts w:cs="B Nazanin" w:hint="cs"/>
+          <w:rFonts w:cs="B Nazanin"/>
           <w:sz w:val="24"/>
           <w:szCs w:val="24"/>
           <w:rtl/>
@@ -2301,9 +3213,8 @@
           <w:sz w:val="28"/>
           <w:szCs w:val="28"/>
           <w:rtl/>
-          <w:lang w:val="fa-IR"/>
-        </w:rPr>
-        <w:lastRenderedPageBreak/>
+          <w:lang w:bidi="ar-SA"/>
+        </w:rPr>
         <w:drawing>
           <wp:inline distT="0" distB="0" distL="0" distR="0" wp14:anchorId="2668EADF" wp14:editId="7B2F8053">
             <wp:extent cx="3672132" cy="2781300"/>
@@ -2320,7 +3231,7 @@
                     <pic:cNvPicPr/>
                   </pic:nvPicPr>
                   <pic:blipFill>
-                    <a:blip r:embed="rId9">
+                    <a:blip r:embed="rId10">
                       <a:extLst>
                         <a:ext uri="{28A0092B-C50C-407E-A947-70E740481C1C}">
                           <a14:useLocalDpi xmlns:a14="http://schemas.microsoft.com/office/drawing/2010/main" val="0"/>
@@ -2400,7 +3311,9 @@
       <w:r>
         <w:rPr>
           <w:noProof/>
-        </w:rPr>
+          <w:lang w:bidi="ar-SA"/>
+        </w:rPr>
+        <w:lastRenderedPageBreak/>
         <w:drawing>
           <wp:inline distT="0" distB="0" distL="0" distR="0" wp14:anchorId="391964BC" wp14:editId="3EF9C442">
             <wp:extent cx="3485531" cy="3354824"/>
@@ -2417,7 +3330,7 @@
                     <pic:cNvPicPr/>
                   </pic:nvPicPr>
                   <pic:blipFill>
-                    <a:blip r:embed="rId10"/>
+                    <a:blip r:embed="rId11"/>
                     <a:stretch>
                       <a:fillRect/>
                     </a:stretch>
@@ -2475,7 +3388,6 @@
           <w:szCs w:val="28"/>
           <w:rtl/>
         </w:rPr>
-        <w:lastRenderedPageBreak/>
         <w:t xml:space="preserve">برای ایجاد این ساختار دینامیکی ازپرینت سه بعدی کمک گرفتیم. بدین صورت که فایل های </w:t>
       </w:r>
       <w:r>
@@ -2530,7 +3442,7 @@
           <w:sz w:val="28"/>
           <w:szCs w:val="28"/>
           <w:rtl/>
-          <w:lang w:val="fa-IR"/>
+          <w:lang w:bidi="ar-SA"/>
         </w:rPr>
         <w:drawing>
           <wp:inline distT="0" distB="0" distL="0" distR="0" wp14:anchorId="48098F87" wp14:editId="7BB70D9A">
@@ -2548,7 +3460,7 @@
                     <pic:cNvPicPr/>
                   </pic:nvPicPr>
                   <pic:blipFill>
-                    <a:blip r:embed="rId11" cstate="print">
+                    <a:blip r:embed="rId12" cstate="print">
                       <a:extLst>
                         <a:ext uri="{28A0092B-C50C-407E-A947-70E740481C1C}">
                           <a14:useLocalDpi xmlns:a14="http://schemas.microsoft.com/office/drawing/2010/main" val="0"/>
@@ -2592,13 +3504,14 @@
           <w:szCs w:val="24"/>
           <w:rtl/>
         </w:rPr>
+        <w:lastRenderedPageBreak/>
         <w:t>شکل(1007): قطعات پرینت شده ساختار دینامیکی</w:t>
       </w:r>
     </w:p>
     <w:p>
       <w:pPr>
         <w:rPr>
-          <w:rFonts w:cs="B Nazanin" w:hint="cs"/>
+          <w:rFonts w:cs="B Nazanin"/>
           <w:sz w:val="28"/>
           <w:szCs w:val="28"/>
           <w:rtl/>
@@ -2619,7 +3532,7 @@
     <w:p>
       <w:pPr>
         <w:rPr>
-          <w:rFonts w:cs="B Nazanin" w:hint="cs"/>
+          <w:rFonts w:cs="B Nazanin"/>
           <w:sz w:val="28"/>
           <w:szCs w:val="28"/>
           <w:rtl/>
@@ -2637,7 +3550,7 @@
 </file>
 
 <file path=word/styles.xml><?xml version="1.0" encoding="utf-8"?>
-<w:styles xmlns:mc="http://schemas.openxmlformats.org/markup-compatibility/2006" xmlns:r="http://schemas.openxmlformats.org/officeDocument/2006/relationships" xmlns:w="http://schemas.openxmlformats.org/wordprocessingml/2006/main" xmlns:w14="http://schemas.microsoft.com/office/word/2010/wordml" xmlns:w15="http://schemas.microsoft.com/office/word/2012/wordml" xmlns:w16cex="http://schemas.microsoft.com/office/word/2018/wordml/cex" xmlns:w16cid="http://schemas.microsoft.com/office/word/2016/wordml/cid" xmlns:w16="http://schemas.microsoft.com/office/word/2018/wordml" xmlns:w16sdtdh="http://schemas.microsoft.com/office/word/2020/wordml/sdtdatahash" xmlns:w16se="http://schemas.microsoft.com/office/word/2015/wordml/symex" mc:Ignorable="w14 w15 w16se w16cid w16 w16cex w16sdtdh">
+<w:styles xmlns:mc="http://schemas.openxmlformats.org/markup-compatibility/2006" xmlns:r="http://schemas.openxmlformats.org/officeDocument/2006/relationships" xmlns:w="http://schemas.openxmlformats.org/wordprocessingml/2006/main" xmlns:w14="http://schemas.microsoft.com/office/word/2010/wordml" xmlns:w15="http://schemas.microsoft.com/office/word/2012/wordml" xmlns:w16se="http://schemas.microsoft.com/office/word/2015/wordml/symex" mc:Ignorable="w14 w15 w16se">
   <w:docDefaults>
     <w:rPrDefault>
       <w:rPr>
@@ -2654,7 +3567,7 @@
       </w:pPr>
     </w:pPrDefault>
   </w:docDefaults>
-  <w:latentStyles w:defLockedState="0" w:defUIPriority="99" w:defSemiHidden="0" w:defUnhideWhenUsed="0" w:defQFormat="0" w:count="376">
+  <w:latentStyles w:defLockedState="0" w:defUIPriority="99" w:defSemiHidden="0" w:defUnhideWhenUsed="0" w:defQFormat="0" w:count="371">
     <w:lsdException w:name="Normal" w:uiPriority="0" w:qFormat="1"/>
     <w:lsdException w:name="heading 1" w:uiPriority="9" w:qFormat="1"/>
     <w:lsdException w:name="heading 2" w:semiHidden="1" w:uiPriority="9" w:unhideWhenUsed="1" w:qFormat="1"/>
@@ -3026,15 +3939,11 @@
     <w:lsdException w:name="List Table 5 Dark Accent 6" w:uiPriority="50"/>
     <w:lsdException w:name="List Table 6 Colorful Accent 6" w:uiPriority="51"/>
     <w:lsdException w:name="List Table 7 Colorful Accent 6" w:uiPriority="52"/>
-    <w:lsdException w:name="Mention" w:semiHidden="1" w:unhideWhenUsed="1"/>
-    <w:lsdException w:name="Smart Hyperlink" w:semiHidden="1" w:unhideWhenUsed="1"/>
-    <w:lsdException w:name="Hashtag" w:semiHidden="1" w:unhideWhenUsed="1"/>
-    <w:lsdException w:name="Unresolved Mention" w:semiHidden="1" w:unhideWhenUsed="1"/>
-    <w:lsdException w:name="Smart Link" w:semiHidden="1" w:unhideWhenUsed="1"/>
   </w:latentStyles>
   <w:style w:type="paragraph" w:default="1" w:styleId="Normal">
     <w:name w:val="Normal"/>
     <w:qFormat/>
+    <w:rsid w:val="00B02E51"/>
   </w:style>
   <w:style w:type="character" w:default="1" w:styleId="DefaultParagraphFont">
     <w:name w:val="Default Paragraph Font"/>

</xml_diff>